<commit_message>
Updated feasibility study and added initial requirement specification
</commit_message>
<xml_diff>
--- a/Analysis/Feasibility Study.docx
+++ b/Analysis/Feasibility Study.docx
@@ -9,6 +9,12 @@
           <w:b/>
         </w:rPr>
       </w:pPr>
+      <w:r>
+        <w:rPr>
+          <w:b/>
+        </w:rPr>
+        <w:t xml:space="preserve">Initial </w:t>
+      </w:r>
       <w:bookmarkStart w:id="0" w:name="_GoBack"/>
       <w:bookmarkEnd w:id="0"/>
       <w:r>
@@ -68,6 +74,52 @@
       <w:r>
         <w:t xml:space="preserve"> </w:t>
       </w:r>
+      <w:r>
+        <w:t>Will the solution have legality issues, regarding copyright?</w:t>
+      </w:r>
+    </w:p>
+    <w:p>
+      <w:pPr>
+        <w:pStyle w:val="ListParagraph"/>
+      </w:pPr>
+      <w:r>
+        <w:t>The proposed solution will use copyrighted user interface APIs supplied by Apple, known as Cocoa. However, Apple gives permission to application developers so that they can use the APIs to create a well designed and functional product.</w:t>
+      </w:r>
+    </w:p>
+    <w:p>
+      <w:pPr>
+        <w:pStyle w:val="ListParagraph"/>
+      </w:pPr>
+    </w:p>
+    <w:p>
+      <w:pPr>
+        <w:pStyle w:val="ListParagraph"/>
+        <w:numPr>
+          <w:ilvl w:val="0"/>
+          <w:numId w:val="1"/>
+        </w:numPr>
+      </w:pPr>
+      <w:r>
+        <w:t>Will the solution run on the intended computer?</w:t>
+      </w:r>
+    </w:p>
+    <w:p>
+      <w:pPr>
+        <w:pStyle w:val="ListParagraph"/>
+      </w:pPr>
+      <w:r>
+        <w:t>The computer runs a recent version of the Macintosh operating system, known as OS X. The version that the target runs is the earliest version of OS X that includes the Swift compiler, so this application should run in theory.</w:t>
+      </w:r>
+    </w:p>
+    <w:p>
+      <w:pPr>
+        <w:pStyle w:val="ListParagraph"/>
+      </w:pPr>
+    </w:p>
+    <w:p>
+      <w:pPr>
+        <w:pStyle w:val="ListParagraph"/>
+      </w:pPr>
     </w:p>
     <w:sectPr>
       <w:pgSz w:w="11900" w:h="16840"/>

</xml_diff>